<commit_message>
sửa tí xíu thoi nè
</commit_message>
<xml_diff>
--- a/Aerospike Document/10_19127366_19127304_19127649.docx
+++ b/Aerospike Document/10_19127366_19127304_19127649.docx
@@ -3284,7 +3284,15 @@
                 <w:sz w:val="24"/>
                 <w:szCs w:val="24"/>
               </w:rPr>
-              <w:t>Tìm hiểu cấu trúc tổng quan, giao tác</w:t>
+              <w:t>Tìm hiểu cấu trúc tổng quan</w:t>
+            </w:r>
+            <w:r>
+              <w:rPr>
+                <w:rFonts w:ascii="Calibri" w:hAnsi="Calibri" w:cs="Calibri"/>
+                <w:sz w:val="24"/>
+                <w:szCs w:val="24"/>
+              </w:rPr>
+              <w:t>.</w:t>
             </w:r>
           </w:p>
           <w:p>
@@ -29359,6 +29367,7 @@
   </w:compat>
   <w:rsids>
     <w:rsidRoot w:val="00CD6B9D"/>
+    <w:rsid w:val="000026C4"/>
     <w:rsid w:val="000363AD"/>
     <w:rsid w:val="00094726"/>
     <w:rsid w:val="00176A42"/>

</xml_diff>

<commit_message>
Sửa xong ròi nhaaa
</commit_message>
<xml_diff>
--- a/Aerospike Document/10_19127366_19127304_19127649.docx
+++ b/Aerospike Document/10_19127366_19127304_19127649.docx
@@ -19673,27 +19673,36 @@
       <w:tblPr>
         <w:tblStyle w:val="LiBang"/>
         <w:tblW w:w="0" w:type="auto"/>
+        <w:jc w:val="center"/>
         <w:tblLook w:val="04A0" w:firstRow="1" w:lastRow="0" w:firstColumn="1" w:lastColumn="0" w:noHBand="0" w:noVBand="1"/>
       </w:tblPr>
       <w:tblGrid>
-        <w:gridCol w:w="4674"/>
-        <w:gridCol w:w="4676"/>
+        <w:gridCol w:w="2939"/>
+        <w:gridCol w:w="3741"/>
       </w:tblGrid>
       <w:tr>
+        <w:trPr>
+          <w:jc w:val="center"/>
+        </w:trPr>
         <w:tc>
           <w:tcPr>
-            <w:tcW w:w="4981" w:type="dxa"/>
+            <w:tcW w:w="0" w:type="auto"/>
+            <w:vAlign w:val="center"/>
           </w:tcPr>
           <w:p>
             <w:pPr>
-              <w:jc w:val="both"/>
-              <w:rPr>
+              <w:jc w:val="center"/>
+              <w:rPr>
+                <w:b/>
+                <w:bCs/>
                 <w:sz w:val="24"/>
                 <w:szCs w:val="24"/>
               </w:rPr>
             </w:pPr>
             <w:r>
               <w:rPr>
+                <w:b/>
+                <w:bCs/>
                 <w:sz w:val="24"/>
                 <w:szCs w:val="24"/>
               </w:rPr>
@@ -19703,18 +19712,23 @@
         </w:tc>
         <w:tc>
           <w:tcPr>
-            <w:tcW w:w="4981" w:type="dxa"/>
+            <w:tcW w:w="0" w:type="auto"/>
+            <w:vAlign w:val="center"/>
           </w:tcPr>
           <w:p>
             <w:pPr>
-              <w:jc w:val="both"/>
-              <w:rPr>
+              <w:jc w:val="center"/>
+              <w:rPr>
+                <w:b/>
+                <w:bCs/>
                 <w:sz w:val="24"/>
                 <w:szCs w:val="24"/>
               </w:rPr>
             </w:pPr>
             <w:r>
               <w:rPr>
+                <w:b/>
+                <w:bCs/>
                 <w:sz w:val="24"/>
                 <w:szCs w:val="24"/>
               </w:rPr>
@@ -19724,13 +19738,17 @@
         </w:tc>
       </w:tr>
       <w:tr>
+        <w:trPr>
+          <w:jc w:val="center"/>
+        </w:trPr>
         <w:tc>
           <w:tcPr>
-            <w:tcW w:w="4981" w:type="dxa"/>
+            <w:tcW w:w="0" w:type="auto"/>
+            <w:vAlign w:val="center"/>
           </w:tcPr>
           <w:p>
             <w:pPr>
-              <w:jc w:val="both"/>
+              <w:jc w:val="center"/>
               <w:rPr>
                 <w:sz w:val="24"/>
                 <w:szCs w:val="24"/>
@@ -19747,11 +19765,12 @@
         </w:tc>
         <w:tc>
           <w:tcPr>
-            <w:tcW w:w="4981" w:type="dxa"/>
+            <w:tcW w:w="0" w:type="auto"/>
+            <w:vAlign w:val="center"/>
           </w:tcPr>
           <w:p>
             <w:pPr>
-              <w:jc w:val="both"/>
+              <w:jc w:val="center"/>
               <w:rPr>
                 <w:sz w:val="24"/>
                 <w:szCs w:val="24"/>
@@ -19768,13 +19787,17 @@
         </w:tc>
       </w:tr>
       <w:tr>
+        <w:trPr>
+          <w:jc w:val="center"/>
+        </w:trPr>
         <w:tc>
           <w:tcPr>
-            <w:tcW w:w="4981" w:type="dxa"/>
+            <w:tcW w:w="0" w:type="auto"/>
+            <w:vAlign w:val="center"/>
           </w:tcPr>
           <w:p>
             <w:pPr>
-              <w:jc w:val="both"/>
+              <w:jc w:val="center"/>
               <w:rPr>
                 <w:sz w:val="24"/>
                 <w:szCs w:val="24"/>
@@ -19785,17 +19808,18 @@
                 <w:sz w:val="24"/>
                 <w:szCs w:val="24"/>
               </w:rPr>
-              <w:t xml:space="preserve">Ít bị ảnh hưởng </w:t>
+              <w:t>Ít bị ảnh hưởng</w:t>
             </w:r>
           </w:p>
         </w:tc>
         <w:tc>
           <w:tcPr>
-            <w:tcW w:w="4981" w:type="dxa"/>
+            <w:tcW w:w="0" w:type="auto"/>
+            <w:vAlign w:val="center"/>
           </w:tcPr>
           <w:p>
             <w:pPr>
-              <w:jc w:val="both"/>
+              <w:jc w:val="center"/>
               <w:rPr>
                 <w:sz w:val="24"/>
                 <w:szCs w:val="24"/>
@@ -19812,13 +19836,17 @@
         </w:tc>
       </w:tr>
       <w:tr>
+        <w:trPr>
+          <w:jc w:val="center"/>
+        </w:trPr>
         <w:tc>
           <w:tcPr>
-            <w:tcW w:w="4981" w:type="dxa"/>
+            <w:tcW w:w="0" w:type="auto"/>
+            <w:vAlign w:val="center"/>
           </w:tcPr>
           <w:p>
             <w:pPr>
-              <w:jc w:val="both"/>
+              <w:jc w:val="center"/>
               <w:rPr>
                 <w:sz w:val="24"/>
                 <w:szCs w:val="24"/>
@@ -19835,11 +19863,12 @@
         </w:tc>
         <w:tc>
           <w:tcPr>
-            <w:tcW w:w="4981" w:type="dxa"/>
+            <w:tcW w:w="0" w:type="auto"/>
+            <w:vAlign w:val="center"/>
           </w:tcPr>
           <w:p>
             <w:pPr>
-              <w:jc w:val="both"/>
+              <w:jc w:val="center"/>
               <w:rPr>
                 <w:sz w:val="24"/>
                 <w:szCs w:val="24"/>
@@ -29397,6 +29426,7 @@
     <w:rsid w:val="00A23C19"/>
     <w:rsid w:val="00A40AF3"/>
     <w:rsid w:val="00A525F8"/>
+    <w:rsid w:val="00A9452F"/>
     <w:rsid w:val="00AA1CFA"/>
     <w:rsid w:val="00B51E2D"/>
     <w:rsid w:val="00B74DDF"/>

</xml_diff>